<commit_message>
especificação de mais dois requisitos
</commit_message>
<xml_diff>
--- a/trabalho_es.docx
+++ b/trabalho_es.docx
@@ -1192,6 +1192,14 @@
       <w:bookmarkEnd w:id="5"/>
     </w:p>
     <w:p/>
+    <w:p>
+      <w:r>
+        <w:t>O sistema deve permitir que o funcionário veja a suas tarefas</w:t>
+      </w:r>
+      <w:r>
+        <w:t>, feitas e por fazer</w:t>
+      </w:r>
+    </w:p>
     <w:p/>
     <w:p/>
     <w:p/>
@@ -1205,9 +1213,14 @@
       </w:pPr>
       <w:bookmarkStart w:id="6" w:name="_Toc58954633"/>
       <w:r>
-        <w:t>Requisitos não Funcionais</w:t>
+        <w:t xml:space="preserve">Requisitos </w:t>
+      </w:r>
+      <w:proofErr w:type="gramStart"/>
+      <w:r>
+        <w:t>não Funcionais</w:t>
       </w:r>
       <w:bookmarkEnd w:id="6"/>
+      <w:proofErr w:type="gramEnd"/>
     </w:p>
     <w:p/>
     <w:p/>
@@ -1241,11 +1254,11 @@
         <w:pStyle w:val="Ttulo1"/>
       </w:pPr>
       <w:r>
+        <w:lastRenderedPageBreak/>
         <w:t>Especificação de requisitos</w:t>
       </w:r>
     </w:p>
     <w:p/>
-    <w:p/>
     <w:p>
       <w:pPr>
         <w:pStyle w:val="Ttulo2"/>
@@ -1254,7 +1267,6 @@
         <w:t>Requisitos Funcionais</w:t>
       </w:r>
     </w:p>
-    <w:p/>
     <w:p>
       <w:pPr>
         <w:pStyle w:val="PargrafodaLista"/>
@@ -1291,13 +1303,15 @@
         </w:numPr>
       </w:pPr>
       <w:r>
-        <w:t xml:space="preserve">Se o </w:t>
-      </w:r>
-      <w:r>
-        <w:t>funcionário</w:t>
-      </w:r>
-      <w:r>
-        <w:t xml:space="preserve"> optar por “Registrar-se”, o sistema deve direcioná-lo à página de registro, por meio da qual o usuário poderá informar seus dados pessoais, </w:t>
+        <w:t xml:space="preserve">Se o funcionário optar por “Registrar-se”, o sistema deve direcioná-lo à página de </w:t>
+      </w:r>
+      <w:proofErr w:type="gramStart"/>
+      <w:r>
+        <w:t>registro</w:t>
+      </w:r>
+      <w:proofErr w:type="gramEnd"/>
+      <w:r>
+        <w:t xml:space="preserve">, por meio da qual o usuário poderá informar seus dados pessoais, </w:t>
       </w:r>
       <w:proofErr w:type="spellStart"/>
       <w:r>
@@ -1305,7 +1319,10 @@
       </w:r>
       <w:proofErr w:type="spellEnd"/>
       <w:r>
-        <w:t xml:space="preserve"> e senha;</w:t>
+        <w:t xml:space="preserve"> e uma </w:t>
+      </w:r>
+      <w:r>
+        <w:t>senha;</w:t>
       </w:r>
     </w:p>
     <w:p>
@@ -1317,31 +1334,13 @@
         </w:numPr>
       </w:pPr>
       <w:r>
-        <w:t>O sistema deve, então, encaminhar um</w:t>
-      </w:r>
-      <w:r>
-        <w:t>a mensagem</w:t>
-      </w:r>
-      <w:r>
-        <w:t xml:space="preserve"> com um </w:t>
+        <w:t xml:space="preserve">O sistema deve, então, encaminhar uma mensagem com um </w:t>
       </w:r>
       <w:r>
         <w:t>número</w:t>
       </w:r>
       <w:r>
-        <w:t xml:space="preserve"> de confirmação</w:t>
-      </w:r>
-      <w:r>
-        <w:t xml:space="preserve"> para o telemóvel indicado p</w:t>
-      </w:r>
-      <w:r>
-        <w:t>elo usuário</w:t>
-      </w:r>
-      <w:r>
-        <w:t>, informando a sede de pedido de registo</w:t>
-      </w:r>
-      <w:r>
-        <w:t>;</w:t>
+        <w:t xml:space="preserve"> de confirmação para o telemóvel indicado pelo usuário, informando a sede de pedido de registo;</w:t>
       </w:r>
     </w:p>
     <w:p>
@@ -1365,13 +1364,7 @@
         </w:numPr>
       </w:pPr>
       <w:r>
-        <w:t xml:space="preserve">Se o </w:t>
-      </w:r>
-      <w:r>
-        <w:t>funcionário</w:t>
-      </w:r>
-      <w:r>
-        <w:t xml:space="preserve"> optar por “Fazer Login”, o sistema deve exibir dois inputs a solicitar </w:t>
+        <w:t xml:space="preserve">Se o funcionário optar por “Fazer Login”, o sistema deve exibir dois inputs a solicitar </w:t>
       </w:r>
       <w:proofErr w:type="spellStart"/>
       <w:r>
@@ -1391,7 +1384,15 @@
         </w:numPr>
       </w:pPr>
       <w:r>
-        <w:t>Os dados de entrada do usuário devem ser analisados e comparados aos itens do banco de dados que armazena os registros de login;</w:t>
+        <w:t xml:space="preserve">Os dados de entrada do usuário devem ser analisados e comparados aos itens do banco de dados que armazena os </w:t>
+      </w:r>
+      <w:proofErr w:type="gramStart"/>
+      <w:r>
+        <w:t>registros</w:t>
+      </w:r>
+      <w:proofErr w:type="gramEnd"/>
+      <w:r>
+        <w:t xml:space="preserve"> de login;</w:t>
       </w:r>
     </w:p>
     <w:p>
@@ -1403,19 +1404,15 @@
         </w:numPr>
       </w:pPr>
       <w:r>
-        <w:t xml:space="preserve">Se houver correspondência entre os dados inseridos pelo </w:t>
-      </w:r>
-      <w:r>
-        <w:t>funcionário</w:t>
-      </w:r>
-      <w:r>
-        <w:t xml:space="preserve"> e algum dos registros do banco de dados, o sistema deve exibir uma mensagem </w:t>
-      </w:r>
-      <w:r>
-        <w:t>sucesso e permitir o acesso do funcionário ao conteúdo da aplicação</w:t>
-      </w:r>
-      <w:r>
-        <w:t>;</w:t>
+        <w:t xml:space="preserve">Se houver correspondência entre os dados inseridos pelo funcionário e algum dos </w:t>
+      </w:r>
+      <w:proofErr w:type="gramStart"/>
+      <w:r>
+        <w:t>registros</w:t>
+      </w:r>
+      <w:proofErr w:type="gramEnd"/>
+      <w:r>
+        <w:t xml:space="preserve"> do banco de dados, o sistema deve exibir uma mensagem sucesso e permitir o acesso do funcionário ao conteúdo da aplicação;</w:t>
       </w:r>
     </w:p>
     <w:p>
@@ -1427,22 +1424,17 @@
         </w:numPr>
       </w:pPr>
       <w:r>
-        <w:t xml:space="preserve">Se não houver correspondência entre os dados inseridos pelo </w:t>
-      </w:r>
-      <w:r>
-        <w:t>funcionário</w:t>
-      </w:r>
-      <w:r>
-        <w:t xml:space="preserve"> e algum dos registros do banco de dados, o sistema deve exibir uma mensagem informando que houve falha na tentativa de login, deve limpar os campos de input e solicitar que o usuário informe suas credenciais novamente;</w:t>
-      </w:r>
-    </w:p>
-    <w:p>
-      <w:pPr>
-        <w:pStyle w:val="PargrafodaLista"/>
-        <w:ind w:left="792"/>
-      </w:pPr>
-    </w:p>
-    <w:p/>
+        <w:t xml:space="preserve">Se não houver correspondência entre os dados inseridos pelo funcionário e algum dos </w:t>
+      </w:r>
+      <w:proofErr w:type="gramStart"/>
+      <w:r>
+        <w:t>registros</w:t>
+      </w:r>
+      <w:proofErr w:type="gramEnd"/>
+      <w:r>
+        <w:t xml:space="preserve"> do banco de dados, o sistema deve exibir uma mensagem informando que houve falha na tentativa de login, deve limpar os campos de input e solicitar que o usuário informe suas credenciais novamente;</w:t>
+      </w:r>
+    </w:p>
     <w:tbl>
       <w:tblPr>
         <w:tblStyle w:val="TabelacomGrelha"/>
@@ -1557,7 +1549,28 @@
               <w:t>Saídas e Destinos</w:t>
             </w:r>
           </w:p>
-          <w:p/>
+          <w:p>
+            <w:r>
+              <w:t>- Mensagem de autenticação realizada com sucesso ou de não reconhecimento das credenciais de acesso.</w:t>
+            </w:r>
+          </w:p>
+          <w:p>
+            <w:r>
+              <w:t xml:space="preserve"> - Deve ser exibida ao </w:t>
+            </w:r>
+            <w:r>
+              <w:t>funcionário</w:t>
+            </w:r>
+            <w:r>
+              <w:t xml:space="preserve"> </w:t>
+            </w:r>
+            <w:r>
+              <w:t>n</w:t>
+            </w:r>
+            <w:r>
+              <w:t>uma caixa informativa</w:t>
+            </w:r>
+          </w:p>
         </w:tc>
       </w:tr>
       <w:tr>
@@ -1617,12 +1630,12 @@
             </w:r>
           </w:p>
           <w:p>
-            <w:pPr>
-              <w:rPr>
-                <w:b/>
-                <w:bCs/>
-              </w:rPr>
-            </w:pPr>
+            <w:r>
+              <w:t>Os dados que o funcionário inseriu devem ser conferidos com a base de dados do sistema. Se a informação corresponder será exibida a menagem de sucesso de login, e permitir ao funcionário o uso do conteúdo da aplicação.</w:t>
+            </w:r>
+            <w:r>
+              <w:t xml:space="preserve"> Se os dados não correspondem o sistema deve mostrar uma mensagem de erro, e pedir ao funcionário que volte a inserir os dados de acesso. Ao fim de três tentativas falhadas, o sistema bloqueia o sistema de login, tendo que o funcionário pedira a sede que seja desbloqueado.</w:t>
+            </w:r>
           </w:p>
         </w:tc>
       </w:tr>
@@ -1650,12 +1663,14 @@
             </w:r>
           </w:p>
           <w:p>
-            <w:pPr>
-              <w:rPr>
-                <w:b/>
-                <w:bCs/>
-              </w:rPr>
-            </w:pPr>
+            <w:r>
+              <w:t>O funcionário deve ter um registo no sistema.</w:t>
+            </w:r>
+          </w:p>
+          <w:p>
+            <w:r>
+              <w:t>O funcionário terá acesso ao conteúdo da aplicação</w:t>
+            </w:r>
           </w:p>
         </w:tc>
       </w:tr>
@@ -1683,21 +1698,814 @@
             </w:r>
           </w:p>
           <w:p>
-            <w:pPr>
-              <w:rPr>
-                <w:b/>
-                <w:bCs/>
-              </w:rPr>
-            </w:pPr>
+            <w:r>
+              <w:t xml:space="preserve">Se o funcionário não possuir um registo, deverá ser </w:t>
+            </w:r>
+            <w:r>
+              <w:t>redirecionado</w:t>
+            </w:r>
+            <w:r>
+              <w:t xml:space="preserve"> para a página de registo</w:t>
+            </w:r>
           </w:p>
         </w:tc>
       </w:tr>
     </w:tbl>
     <w:p/>
     <w:p/>
-    <w:p/>
-    <w:p/>
-    <w:p/>
+    <w:p>
+      <w:pPr>
+        <w:pStyle w:val="PargrafodaLista"/>
+        <w:numPr>
+          <w:ilvl w:val="0"/>
+          <w:numId w:val="1"/>
+        </w:numPr>
+      </w:pPr>
+      <w:r>
+        <w:t xml:space="preserve"> </w:t>
+      </w:r>
+    </w:p>
+    <w:p>
+      <w:pPr>
+        <w:pStyle w:val="PargrafodaLista"/>
+        <w:numPr>
+          <w:ilvl w:val="1"/>
+          <w:numId w:val="1"/>
+        </w:numPr>
+      </w:pPr>
+      <w:r>
+        <w:t xml:space="preserve">O sistema deve apresentar </w:t>
+      </w:r>
+      <w:r>
+        <w:t>o Estado do funcionário;</w:t>
+      </w:r>
+    </w:p>
+    <w:p>
+      <w:pPr>
+        <w:pStyle w:val="PargrafodaLista"/>
+        <w:numPr>
+          <w:ilvl w:val="1"/>
+          <w:numId w:val="1"/>
+        </w:numPr>
+      </w:pPr>
+      <w:r>
+        <w:t>O sistema deve poder aceder a um banco de tarefas</w:t>
+      </w:r>
+      <w:r>
+        <w:t xml:space="preserve"> e </w:t>
+      </w:r>
+      <w:r>
+        <w:t>associá-las</w:t>
+      </w:r>
+      <w:r>
+        <w:t xml:space="preserve"> a um </w:t>
+      </w:r>
+      <w:r>
+        <w:t>funcionário</w:t>
+      </w:r>
+      <w:r>
+        <w:t xml:space="preserve"> de modo a que a soma do tempo de execução estimado das tarefas seja um o de um dia de trabal</w:t>
+      </w:r>
+      <w:r>
+        <w:t>,</w:t>
+      </w:r>
+      <w:r>
+        <w:t xml:space="preserve"> </w:t>
+      </w:r>
+      <w:r>
+        <w:t xml:space="preserve">e </w:t>
+      </w:r>
+      <w:r>
+        <w:t xml:space="preserve">mostra las </w:t>
+      </w:r>
+      <w:r>
+        <w:t xml:space="preserve">na </w:t>
+      </w:r>
+      <w:proofErr w:type="gramStart"/>
+      <w:r>
+        <w:t>pagina</w:t>
+      </w:r>
+      <w:proofErr w:type="gramEnd"/>
+      <w:r>
+        <w:t xml:space="preserve"> principa</w:t>
+      </w:r>
+      <w:r>
+        <w:t>l.</w:t>
+      </w:r>
+    </w:p>
+    <w:p>
+      <w:pPr>
+        <w:pStyle w:val="PargrafodaLista"/>
+        <w:numPr>
+          <w:ilvl w:val="1"/>
+          <w:numId w:val="1"/>
+        </w:numPr>
+      </w:pPr>
+      <w:r>
+        <w:t xml:space="preserve">O sistema deve permitir ao funcionário, quando este termina </w:t>
+      </w:r>
+      <w:proofErr w:type="gramStart"/>
+      <w:r>
+        <w:t>um tarefa</w:t>
+      </w:r>
+      <w:proofErr w:type="gramEnd"/>
+      <w:r>
+        <w:t>, que altere o estado da tarefa para “</w:t>
+      </w:r>
+      <w:r>
+        <w:t>Concluída</w:t>
+      </w:r>
+      <w:r>
+        <w:t>”</w:t>
+      </w:r>
+      <w:r>
+        <w:t xml:space="preserve"> e lhe atribua um tempo estimado de duração da execução</w:t>
+      </w:r>
+      <w:r>
+        <w:t>.</w:t>
+      </w:r>
+    </w:p>
+    <w:p>
+      <w:pPr>
+        <w:pStyle w:val="PargrafodaLista"/>
+        <w:numPr>
+          <w:ilvl w:val="1"/>
+          <w:numId w:val="1"/>
+        </w:numPr>
+      </w:pPr>
+      <w:r>
+        <w:t>O sistema deve enviar uma mensagem para o sistema da sede, informando que a tarefa foi concluída, permitindo arquivar a tarefa;</w:t>
+      </w:r>
+    </w:p>
+    <w:p>
+      <w:pPr>
+        <w:pStyle w:val="PargrafodaLista"/>
+        <w:numPr>
+          <w:ilvl w:val="1"/>
+          <w:numId w:val="1"/>
+        </w:numPr>
+      </w:pPr>
+      <w:r>
+        <w:t>O sistema deve permitir ao funcionário que reporte uma tarefa que esteja incorreta, para ser verificada pela sede;</w:t>
+      </w:r>
+    </w:p>
+    <w:p>
+      <w:pPr>
+        <w:pStyle w:val="PargrafodaLista"/>
+        <w:numPr>
+          <w:ilvl w:val="1"/>
+          <w:numId w:val="1"/>
+        </w:numPr>
+      </w:pPr>
+      <w:r>
+        <w:t>Se o funcionário não concluir tarefas, o sistema deve alertá-lo para o fazer;</w:t>
+      </w:r>
+    </w:p>
+    <w:tbl>
+      <w:tblPr>
+        <w:tblStyle w:val="TabelacomGrelha"/>
+        <w:tblW w:w="8996" w:type="dxa"/>
+        <w:tblLook w:val="04A0" w:firstRow="1" w:lastRow="0" w:firstColumn="1" w:lastColumn="0" w:noHBand="0" w:noVBand="1"/>
+      </w:tblPr>
+      <w:tblGrid>
+        <w:gridCol w:w="8996"/>
+      </w:tblGrid>
+      <w:tr>
+        <w:trPr>
+          <w:trHeight w:val="166"/>
+        </w:trPr>
+        <w:tc>
+          <w:tcPr>
+            <w:tcW w:w="8996" w:type="dxa"/>
+          </w:tcPr>
+          <w:p>
+            <w:pPr>
+              <w:rPr>
+                <w:b/>
+                <w:bCs/>
+              </w:rPr>
+            </w:pPr>
+            <w:r>
+              <w:rPr>
+                <w:b/>
+                <w:bCs/>
+              </w:rPr>
+              <w:t>Função</w:t>
+            </w:r>
+          </w:p>
+          <w:p>
+            <w:r>
+              <w:t>Informação de estado de tarefas de um funcionário</w:t>
+            </w:r>
+          </w:p>
+        </w:tc>
+      </w:tr>
+      <w:tr>
+        <w:trPr>
+          <w:trHeight w:val="551"/>
+        </w:trPr>
+        <w:tc>
+          <w:tcPr>
+            <w:tcW w:w="8996" w:type="dxa"/>
+          </w:tcPr>
+          <w:p>
+            <w:pPr>
+              <w:rPr>
+                <w:b/>
+                <w:bCs/>
+              </w:rPr>
+            </w:pPr>
+            <w:r>
+              <w:rPr>
+                <w:b/>
+                <w:bCs/>
+              </w:rPr>
+              <w:t>Entradas e Fontes</w:t>
+            </w:r>
+          </w:p>
+          <w:p>
+            <w:r>
+              <w:t>- Tarefas de banco de dados</w:t>
+            </w:r>
+          </w:p>
+          <w:p>
+            <w:r>
+              <w:t>- Input de verificação</w:t>
+            </w:r>
+            <w:r>
+              <w:t xml:space="preserve"> e t</w:t>
+            </w:r>
+            <w:r>
+              <w:t>empo de execução da tarefa</w:t>
+            </w:r>
+          </w:p>
+        </w:tc>
+      </w:tr>
+      <w:tr>
+        <w:trPr>
+          <w:trHeight w:val="538"/>
+        </w:trPr>
+        <w:tc>
+          <w:tcPr>
+            <w:tcW w:w="8996" w:type="dxa"/>
+          </w:tcPr>
+          <w:p>
+            <w:pPr>
+              <w:rPr>
+                <w:b/>
+                <w:bCs/>
+              </w:rPr>
+            </w:pPr>
+            <w:r>
+              <w:rPr>
+                <w:b/>
+                <w:bCs/>
+              </w:rPr>
+              <w:t>Saídas e Destinos</w:t>
+            </w:r>
+          </w:p>
+          <w:p>
+            <w:r>
+              <w:t>-</w:t>
+            </w:r>
+            <w:r>
+              <w:t xml:space="preserve"> Informação da tarefa para o sistema da sede</w:t>
+            </w:r>
+          </w:p>
+        </w:tc>
+      </w:tr>
+      <w:tr>
+        <w:trPr>
+          <w:trHeight w:val="551"/>
+        </w:trPr>
+        <w:tc>
+          <w:tcPr>
+            <w:tcW w:w="8996" w:type="dxa"/>
+          </w:tcPr>
+          <w:p>
+            <w:pPr>
+              <w:rPr>
+                <w:b/>
+                <w:bCs/>
+              </w:rPr>
+            </w:pPr>
+            <w:r>
+              <w:rPr>
+                <w:b/>
+                <w:bCs/>
+              </w:rPr>
+              <w:t>Informações Necessárias</w:t>
+            </w:r>
+          </w:p>
+          <w:p>
+            <w:pPr>
+              <w:rPr>
+                <w:b/>
+                <w:bCs/>
+              </w:rPr>
+            </w:pPr>
+          </w:p>
+        </w:tc>
+      </w:tr>
+      <w:tr>
+        <w:trPr>
+          <w:trHeight w:val="538"/>
+        </w:trPr>
+        <w:tc>
+          <w:tcPr>
+            <w:tcW w:w="8996" w:type="dxa"/>
+          </w:tcPr>
+          <w:p>
+            <w:pPr>
+              <w:rPr>
+                <w:b/>
+                <w:bCs/>
+              </w:rPr>
+            </w:pPr>
+            <w:r>
+              <w:rPr>
+                <w:b/>
+                <w:bCs/>
+              </w:rPr>
+              <w:t>Ação</w:t>
+            </w:r>
+          </w:p>
+          <w:p>
+            <w:r>
+              <w:t xml:space="preserve">O sistema deve aceder a um banco de dados de tarefas a serem terminadas e </w:t>
+            </w:r>
+            <w:proofErr w:type="spellStart"/>
+            <w:r>
+              <w:t>atribuilas</w:t>
+            </w:r>
+            <w:proofErr w:type="spellEnd"/>
+            <w:r>
+              <w:t xml:space="preserve"> a um </w:t>
+            </w:r>
+            <w:proofErr w:type="spellStart"/>
+            <w:r>
+              <w:t>funcionario</w:t>
+            </w:r>
+            <w:proofErr w:type="spellEnd"/>
+            <w:r>
+              <w:t xml:space="preserve">, a soma do tempo de execução estimado das tarefas associadas deverá estar de acordo com o horário de trabalho do funcionário. O sistema deve permitir que o </w:t>
+            </w:r>
+            <w:proofErr w:type="spellStart"/>
+            <w:r>
+              <w:t>funcionario</w:t>
+            </w:r>
+            <w:proofErr w:type="spellEnd"/>
+            <w:r>
+              <w:t xml:space="preserve"> reporte tarefas que aparentam apresentar erros. Se o funcionário alterar o estado de tarefas ao longo do dia, o sistema deve </w:t>
+            </w:r>
+            <w:proofErr w:type="spellStart"/>
+            <w:r>
+              <w:t>informálo</w:t>
+            </w:r>
+            <w:proofErr w:type="spellEnd"/>
+            <w:r>
+              <w:t xml:space="preserve"> que o deve fazer. </w:t>
+            </w:r>
+          </w:p>
+        </w:tc>
+      </w:tr>
+      <w:tr>
+        <w:trPr>
+          <w:trHeight w:val="551"/>
+        </w:trPr>
+        <w:tc>
+          <w:tcPr>
+            <w:tcW w:w="8996" w:type="dxa"/>
+          </w:tcPr>
+          <w:p>
+            <w:pPr>
+              <w:rPr>
+                <w:b/>
+                <w:bCs/>
+              </w:rPr>
+            </w:pPr>
+            <w:r>
+              <w:rPr>
+                <w:b/>
+                <w:bCs/>
+              </w:rPr>
+              <w:t>Pré-Condições e Pós Condições</w:t>
+            </w:r>
+          </w:p>
+          <w:p>
+            <w:r>
+              <w:t>- Tarefas por atribuir no banco de tarefas</w:t>
+            </w:r>
+          </w:p>
+          <w:p>
+            <w:r>
+              <w:t>- Tarefa concluída e/ou alertada para correção</w:t>
+            </w:r>
+          </w:p>
+        </w:tc>
+      </w:tr>
+      <w:tr>
+        <w:trPr>
+          <w:trHeight w:val="538"/>
+        </w:trPr>
+        <w:tc>
+          <w:tcPr>
+            <w:tcW w:w="8996" w:type="dxa"/>
+          </w:tcPr>
+          <w:p>
+            <w:pPr>
+              <w:rPr>
+                <w:b/>
+                <w:bCs/>
+              </w:rPr>
+            </w:pPr>
+            <w:r>
+              <w:rPr>
+                <w:b/>
+                <w:bCs/>
+              </w:rPr>
+              <w:t>Efeitos Colaterais</w:t>
+            </w:r>
+          </w:p>
+          <w:p/>
+        </w:tc>
+      </w:tr>
+    </w:tbl>
+    <w:p/>
+    <w:p/>
+    <w:p/>
+    <w:p>
+      <w:pPr>
+        <w:pStyle w:val="PargrafodaLista"/>
+        <w:numPr>
+          <w:ilvl w:val="0"/>
+          <w:numId w:val="1"/>
+        </w:numPr>
+      </w:pPr>
+      <w:r>
+        <w:t xml:space="preserve"> </w:t>
+      </w:r>
+    </w:p>
+    <w:p>
+      <w:pPr>
+        <w:pStyle w:val="PargrafodaLista"/>
+        <w:numPr>
+          <w:ilvl w:val="1"/>
+          <w:numId w:val="1"/>
+        </w:numPr>
+      </w:pPr>
+      <w:r>
+        <w:t>O sistema deve permitir ao funcionário adicionar novos Consumidores a base de dados ao selecionar no separador de “Consumidores”;</w:t>
+      </w:r>
+    </w:p>
+    <w:p>
+      <w:pPr>
+        <w:pStyle w:val="PargrafodaLista"/>
+        <w:numPr>
+          <w:ilvl w:val="1"/>
+          <w:numId w:val="1"/>
+        </w:numPr>
+      </w:pPr>
+      <w:r>
+        <w:t>O sistema deve permitir o funcionário adicionar os dados do consumidor, nome, morada, Contador(</w:t>
+      </w:r>
+      <w:proofErr w:type="spellStart"/>
+      <w:r>
+        <w:t>es</w:t>
+      </w:r>
+      <w:proofErr w:type="spellEnd"/>
+      <w:r>
+        <w:t>) associado(s);</w:t>
+      </w:r>
+    </w:p>
+    <w:p>
+      <w:pPr>
+        <w:pStyle w:val="PargrafodaLista"/>
+        <w:numPr>
+          <w:ilvl w:val="1"/>
+          <w:numId w:val="1"/>
+        </w:numPr>
+      </w:pPr>
+      <w:r>
+        <w:t xml:space="preserve">O sistema deve permitir o </w:t>
+      </w:r>
+      <w:r>
+        <w:t>funcionário</w:t>
+      </w:r>
+      <w:r>
+        <w:t xml:space="preserve"> associar Contadores a Consumidores;</w:t>
+      </w:r>
+    </w:p>
+    <w:p>
+      <w:pPr>
+        <w:pStyle w:val="PargrafodaLista"/>
+        <w:numPr>
+          <w:ilvl w:val="1"/>
+          <w:numId w:val="1"/>
+        </w:numPr>
+      </w:pPr>
+      <w:r>
+        <w:t>Se o funcionário tentar adicionar um Consumidor que já pertença a base de dados, é informado</w:t>
+      </w:r>
+      <w:r>
+        <w:t xml:space="preserve"> com uma mensagem de erro e a operação é cancelada.</w:t>
+      </w:r>
+    </w:p>
+    <w:p>
+      <w:pPr>
+        <w:pStyle w:val="PargrafodaLista"/>
+        <w:ind w:left="360"/>
+      </w:pPr>
+    </w:p>
+    <w:p>
+      <w:pPr>
+        <w:pStyle w:val="PargrafodaLista"/>
+        <w:ind w:left="360"/>
+      </w:pPr>
+    </w:p>
+    <w:p>
+      <w:pPr>
+        <w:pStyle w:val="PargrafodaLista"/>
+        <w:ind w:left="360"/>
+      </w:pPr>
+    </w:p>
+    <w:p>
+      <w:pPr>
+        <w:pStyle w:val="PargrafodaLista"/>
+        <w:ind w:left="360"/>
+      </w:pPr>
+    </w:p>
+    <w:tbl>
+      <w:tblPr>
+        <w:tblStyle w:val="TabelacomGrelha"/>
+        <w:tblW w:w="8996" w:type="dxa"/>
+        <w:tblLook w:val="04A0" w:firstRow="1" w:lastRow="0" w:firstColumn="1" w:lastColumn="0" w:noHBand="0" w:noVBand="1"/>
+      </w:tblPr>
+      <w:tblGrid>
+        <w:gridCol w:w="8996"/>
+      </w:tblGrid>
+      <w:tr>
+        <w:trPr>
+          <w:trHeight w:val="166"/>
+        </w:trPr>
+        <w:tc>
+          <w:tcPr>
+            <w:tcW w:w="8996" w:type="dxa"/>
+          </w:tcPr>
+          <w:p>
+            <w:pPr>
+              <w:rPr>
+                <w:b/>
+                <w:bCs/>
+              </w:rPr>
+            </w:pPr>
+            <w:r>
+              <w:rPr>
+                <w:b/>
+                <w:bCs/>
+              </w:rPr>
+              <w:t>Função</w:t>
+            </w:r>
+          </w:p>
+          <w:p>
+            <w:r>
+              <w:t>Adição de um novo Consumidor</w:t>
+            </w:r>
+          </w:p>
+        </w:tc>
+      </w:tr>
+      <w:tr>
+        <w:trPr>
+          <w:trHeight w:val="551"/>
+        </w:trPr>
+        <w:tc>
+          <w:tcPr>
+            <w:tcW w:w="8996" w:type="dxa"/>
+          </w:tcPr>
+          <w:p>
+            <w:pPr>
+              <w:rPr>
+                <w:b/>
+                <w:bCs/>
+              </w:rPr>
+            </w:pPr>
+            <w:r>
+              <w:rPr>
+                <w:b/>
+                <w:bCs/>
+              </w:rPr>
+              <w:t>Entradas e Fontes</w:t>
+            </w:r>
+          </w:p>
+          <w:p>
+            <w:r>
+              <w:t>- Dados do Consumidor</w:t>
+            </w:r>
+          </w:p>
+          <w:p>
+            <w:r>
+              <w:t>- Indentificador de campos de entrada de informação</w:t>
+            </w:r>
+          </w:p>
+        </w:tc>
+      </w:tr>
+      <w:tr>
+        <w:trPr>
+          <w:trHeight w:val="538"/>
+        </w:trPr>
+        <w:tc>
+          <w:tcPr>
+            <w:tcW w:w="8996" w:type="dxa"/>
+          </w:tcPr>
+          <w:p>
+            <w:pPr>
+              <w:rPr>
+                <w:b/>
+                <w:bCs/>
+              </w:rPr>
+            </w:pPr>
+            <w:r>
+              <w:rPr>
+                <w:b/>
+                <w:bCs/>
+              </w:rPr>
+              <w:t>Saídas e Destinos</w:t>
+            </w:r>
+          </w:p>
+          <w:p>
+            <w:r>
+              <w:t xml:space="preserve">- </w:t>
+            </w:r>
+            <w:r>
+              <w:t>Dados do Consumidor organizados</w:t>
+            </w:r>
+          </w:p>
+          <w:p>
+            <w:r>
+              <w:t>- Basa de dados com informação referente aos consumidores</w:t>
+            </w:r>
+          </w:p>
+        </w:tc>
+      </w:tr>
+      <w:tr>
+        <w:trPr>
+          <w:trHeight w:val="551"/>
+        </w:trPr>
+        <w:tc>
+          <w:tcPr>
+            <w:tcW w:w="8996" w:type="dxa"/>
+          </w:tcPr>
+          <w:p>
+            <w:pPr>
+              <w:rPr>
+                <w:b/>
+                <w:bCs/>
+              </w:rPr>
+            </w:pPr>
+            <w:r>
+              <w:rPr>
+                <w:b/>
+                <w:bCs/>
+              </w:rPr>
+              <w:t>Informações Necessárias</w:t>
+            </w:r>
+          </w:p>
+          <w:p>
+            <w:r>
+              <w:t>- Dados do consumidor, nome e morada</w:t>
+            </w:r>
+          </w:p>
+        </w:tc>
+      </w:tr>
+      <w:tr>
+        <w:trPr>
+          <w:trHeight w:val="538"/>
+        </w:trPr>
+        <w:tc>
+          <w:tcPr>
+            <w:tcW w:w="8996" w:type="dxa"/>
+          </w:tcPr>
+          <w:p>
+            <w:pPr>
+              <w:rPr>
+                <w:b/>
+                <w:bCs/>
+              </w:rPr>
+            </w:pPr>
+            <w:r>
+              <w:rPr>
+                <w:b/>
+                <w:bCs/>
+              </w:rPr>
+              <w:t>Ação</w:t>
+            </w:r>
+          </w:p>
+          <w:p>
+            <w:r>
+              <w:t xml:space="preserve">O sistema deve permitir </w:t>
+            </w:r>
+            <w:r>
+              <w:t xml:space="preserve">ao </w:t>
+            </w:r>
+            <w:proofErr w:type="spellStart"/>
+            <w:r>
+              <w:t>funcionario</w:t>
+            </w:r>
+            <w:proofErr w:type="spellEnd"/>
+            <w:r>
+              <w:t xml:space="preserve"> adicione um novo Consumidor. O sistema deve permitir que o </w:t>
+            </w:r>
+            <w:proofErr w:type="spellStart"/>
+            <w:r>
+              <w:t>funcionario</w:t>
+            </w:r>
+            <w:proofErr w:type="spellEnd"/>
+            <w:r>
+              <w:t xml:space="preserve"> insira o nome e a morada do Consumidor. O sistema deve criar um campo com os Contadores, que inicialmente estará vazio, e que permitirá que sejam adicionados mais tarde.</w:t>
+            </w:r>
+          </w:p>
+          <w:p>
+            <w:r>
+              <w:t xml:space="preserve">Se o funcionário tentar adicionar um Consumidor que esteja já inserido na base de dados, é emitida uma </w:t>
+            </w:r>
+            <w:proofErr w:type="spellStart"/>
+            <w:r>
+              <w:t>mesagem</w:t>
+            </w:r>
+            <w:proofErr w:type="spellEnd"/>
+            <w:r>
+              <w:t xml:space="preserve"> de erro, e a operação é cancelada.</w:t>
+            </w:r>
+          </w:p>
+        </w:tc>
+      </w:tr>
+      <w:tr>
+        <w:trPr>
+          <w:trHeight w:val="551"/>
+        </w:trPr>
+        <w:tc>
+          <w:tcPr>
+            <w:tcW w:w="8996" w:type="dxa"/>
+          </w:tcPr>
+          <w:p>
+            <w:pPr>
+              <w:rPr>
+                <w:b/>
+                <w:bCs/>
+              </w:rPr>
+            </w:pPr>
+            <w:r>
+              <w:rPr>
+                <w:b/>
+                <w:bCs/>
+              </w:rPr>
+              <w:t>Pré-Condições e Pós Condições</w:t>
+            </w:r>
+          </w:p>
+          <w:p>
+            <w:r>
+              <w:t>-</w:t>
+            </w:r>
+          </w:p>
+          <w:p>
+            <w:r>
+              <w:t xml:space="preserve">- </w:t>
+            </w:r>
+          </w:p>
+        </w:tc>
+      </w:tr>
+      <w:tr>
+        <w:trPr>
+          <w:trHeight w:val="538"/>
+        </w:trPr>
+        <w:tc>
+          <w:tcPr>
+            <w:tcW w:w="8996" w:type="dxa"/>
+          </w:tcPr>
+          <w:p>
+            <w:pPr>
+              <w:rPr>
+                <w:b/>
+                <w:bCs/>
+              </w:rPr>
+            </w:pPr>
+            <w:r>
+              <w:rPr>
+                <w:b/>
+                <w:bCs/>
+              </w:rPr>
+              <w:t>Efeitos Colaterais</w:t>
+            </w:r>
+          </w:p>
+          <w:p/>
+        </w:tc>
+      </w:tr>
+    </w:tbl>
+    <w:p>
+      <w:pPr>
+        <w:ind w:left="360"/>
+      </w:pPr>
+    </w:p>
     <w:p>
       <w:pPr>
         <w:pStyle w:val="Ttulo1"/>
@@ -1770,7 +2578,6 @@
         <w:pStyle w:val="Ttulo2"/>
       </w:pPr>
       <w:r>
-        <w:lastRenderedPageBreak/>
         <w:t>Arquitetura</w:t>
       </w:r>
     </w:p>
@@ -1819,7 +2626,6 @@
         <w:pStyle w:val="Ttulo1"/>
       </w:pPr>
       <w:r>
-        <w:lastRenderedPageBreak/>
         <w:t>Conclusão</w:t>
       </w:r>
     </w:p>
@@ -1980,8 +2786,186 @@
       </w:pPr>
     </w:lvl>
   </w:abstractNum>
+  <w:abstractNum w:abstractNumId="1" w15:restartNumberingAfterBreak="0">
+    <w:nsid w:val="27D55F9D"/>
+    <w:multiLevelType w:val="multilevel"/>
+    <w:tmpl w:val="0816001F"/>
+    <w:lvl w:ilvl="0">
+      <w:start w:val="1"/>
+      <w:numFmt w:val="decimal"/>
+      <w:lvlText w:val="%1."/>
+      <w:lvlJc w:val="left"/>
+      <w:pPr>
+        <w:ind w:left="360" w:hanging="360"/>
+      </w:pPr>
+    </w:lvl>
+    <w:lvl w:ilvl="1">
+      <w:start w:val="1"/>
+      <w:numFmt w:val="decimal"/>
+      <w:lvlText w:val="%1.%2."/>
+      <w:lvlJc w:val="left"/>
+      <w:pPr>
+        <w:ind w:left="792" w:hanging="432"/>
+      </w:pPr>
+    </w:lvl>
+    <w:lvl w:ilvl="2">
+      <w:start w:val="1"/>
+      <w:numFmt w:val="decimal"/>
+      <w:lvlText w:val="%1.%2.%3."/>
+      <w:lvlJc w:val="left"/>
+      <w:pPr>
+        <w:ind w:left="1224" w:hanging="504"/>
+      </w:pPr>
+    </w:lvl>
+    <w:lvl w:ilvl="3">
+      <w:start w:val="1"/>
+      <w:numFmt w:val="decimal"/>
+      <w:lvlText w:val="%1.%2.%3.%4."/>
+      <w:lvlJc w:val="left"/>
+      <w:pPr>
+        <w:ind w:left="1728" w:hanging="648"/>
+      </w:pPr>
+    </w:lvl>
+    <w:lvl w:ilvl="4">
+      <w:start w:val="1"/>
+      <w:numFmt w:val="decimal"/>
+      <w:lvlText w:val="%1.%2.%3.%4.%5."/>
+      <w:lvlJc w:val="left"/>
+      <w:pPr>
+        <w:ind w:left="2232" w:hanging="792"/>
+      </w:pPr>
+    </w:lvl>
+    <w:lvl w:ilvl="5">
+      <w:start w:val="1"/>
+      <w:numFmt w:val="decimal"/>
+      <w:lvlText w:val="%1.%2.%3.%4.%5.%6."/>
+      <w:lvlJc w:val="left"/>
+      <w:pPr>
+        <w:ind w:left="2736" w:hanging="936"/>
+      </w:pPr>
+    </w:lvl>
+    <w:lvl w:ilvl="6">
+      <w:start w:val="1"/>
+      <w:numFmt w:val="decimal"/>
+      <w:lvlText w:val="%1.%2.%3.%4.%5.%6.%7."/>
+      <w:lvlJc w:val="left"/>
+      <w:pPr>
+        <w:ind w:left="3240" w:hanging="1080"/>
+      </w:pPr>
+    </w:lvl>
+    <w:lvl w:ilvl="7">
+      <w:start w:val="1"/>
+      <w:numFmt w:val="decimal"/>
+      <w:lvlText w:val="%1.%2.%3.%4.%5.%6.%7.%8."/>
+      <w:lvlJc w:val="left"/>
+      <w:pPr>
+        <w:ind w:left="3744" w:hanging="1224"/>
+      </w:pPr>
+    </w:lvl>
+    <w:lvl w:ilvl="8">
+      <w:start w:val="1"/>
+      <w:numFmt w:val="decimal"/>
+      <w:lvlText w:val="%1.%2.%3.%4.%5.%6.%7.%8.%9."/>
+      <w:lvlJc w:val="left"/>
+      <w:pPr>
+        <w:ind w:left="4320" w:hanging="1440"/>
+      </w:pPr>
+    </w:lvl>
+  </w:abstractNum>
+  <w:abstractNum w:abstractNumId="2" w15:restartNumberingAfterBreak="0">
+    <w:nsid w:val="4D0907C4"/>
+    <w:multiLevelType w:val="multilevel"/>
+    <w:tmpl w:val="0816001F"/>
+    <w:lvl w:ilvl="0">
+      <w:start w:val="1"/>
+      <w:numFmt w:val="decimal"/>
+      <w:lvlText w:val="%1."/>
+      <w:lvlJc w:val="left"/>
+      <w:pPr>
+        <w:ind w:left="360" w:hanging="360"/>
+      </w:pPr>
+    </w:lvl>
+    <w:lvl w:ilvl="1">
+      <w:start w:val="1"/>
+      <w:numFmt w:val="decimal"/>
+      <w:lvlText w:val="%1.%2."/>
+      <w:lvlJc w:val="left"/>
+      <w:pPr>
+        <w:ind w:left="792" w:hanging="432"/>
+      </w:pPr>
+    </w:lvl>
+    <w:lvl w:ilvl="2">
+      <w:start w:val="1"/>
+      <w:numFmt w:val="decimal"/>
+      <w:lvlText w:val="%1.%2.%3."/>
+      <w:lvlJc w:val="left"/>
+      <w:pPr>
+        <w:ind w:left="1224" w:hanging="504"/>
+      </w:pPr>
+    </w:lvl>
+    <w:lvl w:ilvl="3">
+      <w:start w:val="1"/>
+      <w:numFmt w:val="decimal"/>
+      <w:lvlText w:val="%1.%2.%3.%4."/>
+      <w:lvlJc w:val="left"/>
+      <w:pPr>
+        <w:ind w:left="1728" w:hanging="648"/>
+      </w:pPr>
+    </w:lvl>
+    <w:lvl w:ilvl="4">
+      <w:start w:val="1"/>
+      <w:numFmt w:val="decimal"/>
+      <w:lvlText w:val="%1.%2.%3.%4.%5."/>
+      <w:lvlJc w:val="left"/>
+      <w:pPr>
+        <w:ind w:left="2232" w:hanging="792"/>
+      </w:pPr>
+    </w:lvl>
+    <w:lvl w:ilvl="5">
+      <w:start w:val="1"/>
+      <w:numFmt w:val="decimal"/>
+      <w:lvlText w:val="%1.%2.%3.%4.%5.%6."/>
+      <w:lvlJc w:val="left"/>
+      <w:pPr>
+        <w:ind w:left="2736" w:hanging="936"/>
+      </w:pPr>
+    </w:lvl>
+    <w:lvl w:ilvl="6">
+      <w:start w:val="1"/>
+      <w:numFmt w:val="decimal"/>
+      <w:lvlText w:val="%1.%2.%3.%4.%5.%6.%7."/>
+      <w:lvlJc w:val="left"/>
+      <w:pPr>
+        <w:ind w:left="3240" w:hanging="1080"/>
+      </w:pPr>
+    </w:lvl>
+    <w:lvl w:ilvl="7">
+      <w:start w:val="1"/>
+      <w:numFmt w:val="decimal"/>
+      <w:lvlText w:val="%1.%2.%3.%4.%5.%6.%7.%8."/>
+      <w:lvlJc w:val="left"/>
+      <w:pPr>
+        <w:ind w:left="3744" w:hanging="1224"/>
+      </w:pPr>
+    </w:lvl>
+    <w:lvl w:ilvl="8">
+      <w:start w:val="1"/>
+      <w:numFmt w:val="decimal"/>
+      <w:lvlText w:val="%1.%2.%3.%4.%5.%6.%7.%8.%9."/>
+      <w:lvlJc w:val="left"/>
+      <w:pPr>
+        <w:ind w:left="4320" w:hanging="1440"/>
+      </w:pPr>
+    </w:lvl>
+  </w:abstractNum>
   <w:num w:numId="1">
     <w:abstractNumId w:val="0"/>
+  </w:num>
+  <w:num w:numId="2">
+    <w:abstractNumId w:val="1"/>
+  </w:num>
+  <w:num w:numId="3">
+    <w:abstractNumId w:val="2"/>
   </w:num>
 </w:numbering>
 </file>

</xml_diff>